<commit_message>
v1.2 IRB, clarify survey overview, update todos
</commit_message>
<xml_diff>
--- a/Studies/Conv Agent Privacy/IRB_application.docx
+++ b/Studies/Conv Agent Privacy/IRB_application.docx
@@ -756,7 +756,12 @@
     <w:p>
       <w:pPr>
         <w:sectPr>
-          <w:footerReference w:type="default" r:id="rId14"/>
+          <w:headerReference w:type="even" r:id="rId14"/>
+          <w:headerReference w:type="default" r:id="rId15"/>
+          <w:footerReference w:type="even" r:id="rId16"/>
+          <w:footerReference w:type="default" r:id="rId17"/>
+          <w:headerReference w:type="first" r:id="rId18"/>
+          <w:footerReference w:type="first" r:id="rId19"/>
           <w:type w:val="continuous"/>
           <w:pgSz w:w="12240" w:h="15840"/>
           <w:pgMar w:top="720" w:right="720" w:bottom="720" w:left="720" w:header="720" w:footer="720" w:gutter="0"/>
@@ -1592,7 +1597,7 @@
         </w:rPr>
         <w:t xml:space="preserve">The UW IRB provides IRB review and oversight for only those researchers who meet the criteria described in the </w:t>
       </w:r>
-      <w:hyperlink r:id="rId15" w:history="1">
+      <w:hyperlink r:id="rId20" w:history="1">
         <w:r>
           <w:rPr>
             <w:rStyle w:val="Hyperlink"/>
@@ -4414,6 +4419,7 @@
           <w:sz w:val="20"/>
           <w:szCs w:val="20"/>
         </w:rPr>
+        <w:lastRenderedPageBreak/>
         <w:t>This section is here instead of at the end of the form to reduce the risk of duplicating information in this IRB Protocol form that you will need to provide in these Supplements.</w:t>
       </w:r>
     </w:p>
@@ -4466,7 +4472,6 @@
                 <w:bCs/>
                 <w:color w:val="FFFFFF" w:themeColor="background1"/>
               </w:rPr>
-              <w:lastRenderedPageBreak/>
               <w:t>Check all that apply</w:t>
             </w:r>
           </w:p>
@@ -4610,7 +4615,7 @@
             <w:vAlign w:val="center"/>
           </w:tcPr>
           <w:p>
-            <w:hyperlink r:id="rId16" w:history="1">
+            <w:hyperlink r:id="rId21" w:history="1">
               <w:r>
                 <w:rPr>
                   <w:rStyle w:val="Hyperlink"/>
@@ -4704,7 +4709,7 @@
             <w:vAlign w:val="center"/>
           </w:tcPr>
           <w:p>
-            <w:hyperlink r:id="rId17" w:history="1">
+            <w:hyperlink r:id="rId22" w:history="1">
               <w:r>
                 <w:rPr>
                   <w:rStyle w:val="Hyperlink"/>
@@ -4807,7 +4812,7 @@
             <w:vAlign w:val="center"/>
           </w:tcPr>
           <w:p>
-            <w:hyperlink r:id="rId18" w:history="1">
+            <w:hyperlink r:id="rId23" w:history="1">
               <w:r>
                 <w:rPr>
                   <w:rStyle w:val="Hyperlink"/>
@@ -4895,7 +4900,7 @@
             <w:vAlign w:val="center"/>
           </w:tcPr>
           <w:p>
-            <w:hyperlink r:id="rId19" w:history="1">
+            <w:hyperlink r:id="rId24" w:history="1">
               <w:r>
                 <w:rPr>
                   <w:rStyle w:val="Hyperlink"/>
@@ -5001,7 +5006,7 @@
             <w:vAlign w:val="center"/>
           </w:tcPr>
           <w:p>
-            <w:hyperlink r:id="rId20" w:history="1">
+            <w:hyperlink r:id="rId25" w:history="1">
               <w:r>
                 <w:rPr>
                   <w:rStyle w:val="Hyperlink"/>
@@ -5105,7 +5110,7 @@
             <w:vAlign w:val="center"/>
           </w:tcPr>
           <w:p>
-            <w:hyperlink r:id="rId21" w:history="1">
+            <w:hyperlink r:id="rId26" w:history="1">
               <w:r>
                 <w:rPr>
                   <w:rStyle w:val="Hyperlink"/>
@@ -5193,7 +5198,7 @@
             <w:vAlign w:val="center"/>
           </w:tcPr>
           <w:p>
-            <w:hyperlink r:id="rId22" w:history="1">
+            <w:hyperlink r:id="rId27" w:history="1">
               <w:r>
                 <w:rPr>
                   <w:rStyle w:val="Hyperlink"/>
@@ -5287,7 +5292,7 @@
             <w:vAlign w:val="center"/>
           </w:tcPr>
           <w:p>
-            <w:hyperlink r:id="rId23" w:history="1">
+            <w:hyperlink r:id="rId28" w:history="1">
               <w:r>
                 <w:rPr>
                   <w:rStyle w:val="Hyperlink"/>
@@ -5399,7 +5404,7 @@
             <w:vAlign w:val="center"/>
           </w:tcPr>
           <w:p>
-            <w:hyperlink r:id="rId24" w:history="1">
+            <w:hyperlink r:id="rId29" w:history="1">
               <w:r>
                 <w:rPr>
                   <w:rStyle w:val="Hyperlink"/>
@@ -5495,6 +5500,7 @@
       </w:pPr>
       <w:bookmarkStart w:id="14" w:name="PARTICIPANTS"/>
       <w:r>
+        <w:lastRenderedPageBreak/>
         <w:t>2. PARTICIPANTS</w:t>
       </w:r>
     </w:p>
@@ -5586,7 +5592,6 @@
               <w:rPr>
                 <w:rStyle w:val="AnswerBoxText"/>
               </w:rPr>
-              <w:lastRenderedPageBreak/>
               <w:t>Survey participants will include interested UW students</w:t>
             </w:r>
             <w:r>
@@ -6216,6 +6221,7 @@
           <w:b/>
           <w:bCs/>
         </w:rPr>
+        <w:lastRenderedPageBreak/>
         <w:t>2.4.</w:t>
       </w:r>
       <w:r>
@@ -6311,7 +6317,7 @@
         </w:rPr>
         <w:t xml:space="preserve"> </w:t>
       </w:r>
-      <w:hyperlink r:id="rId25" w:history="1">
+      <w:hyperlink r:id="rId30" w:history="1">
         <w:r>
           <w:rPr>
             <w:rStyle w:val="Hyperlink"/>
@@ -7090,7 +7096,7 @@
             <w:vAlign w:val="center"/>
           </w:tcPr>
           <w:p>
-            <w:hyperlink r:id="rId26" w:history="1">
+            <w:hyperlink r:id="rId31" w:history="1">
               <w:r>
                 <w:rPr>
                   <w:rStyle w:val="Hyperlink"/>
@@ -7163,7 +7169,7 @@
             <w:vAlign w:val="center"/>
           </w:tcPr>
           <w:p>
-            <w:hyperlink r:id="rId27" w:history="1">
+            <w:hyperlink r:id="rId32" w:history="1">
               <w:r>
                 <w:rPr>
                   <w:rStyle w:val="Hyperlink"/>
@@ -7236,7 +7242,7 @@
             <w:vAlign w:val="center"/>
           </w:tcPr>
           <w:p>
-            <w:hyperlink r:id="rId28" w:history="1">
+            <w:hyperlink r:id="rId33" w:history="1">
               <w:r>
                 <w:rPr>
                   <w:rStyle w:val="Hyperlink"/>
@@ -7309,7 +7315,7 @@
             <w:vAlign w:val="center"/>
           </w:tcPr>
           <w:p>
-            <w:hyperlink r:id="rId29" w:history="1">
+            <w:hyperlink r:id="rId34" w:history="1">
               <w:r>
                 <w:rPr>
                   <w:rStyle w:val="Hyperlink"/>
@@ -7344,7 +7350,6 @@
           <w:b/>
           <w:bCs/>
         </w:rPr>
-        <w:lastRenderedPageBreak/>
         <w:t>2.5.a.</w:t>
       </w:r>
       <w:r>
@@ -8039,7 +8044,7 @@
         </w:rPr>
         <w:t xml:space="preserve"> union about the study before beginning it. This is currently Jennifer Mallahan </w:t>
       </w:r>
-      <w:hyperlink r:id="rId30" w:history="1">
+      <w:hyperlink r:id="rId35" w:history="1">
         <w:r>
           <w:rPr>
             <w:rStyle w:val="Hyperlink"/>
@@ -8199,7 +8204,18 @@
           <w:sz w:val="20"/>
           <w:szCs w:val="20"/>
         </w:rPr>
-        <w:t xml:space="preserve"> the person. For example, suppose that the research is about immigration history. If subjects are asked questions about their grandparents but are not asked for names or other information that would allow easy identification of the grandparents, then private identifiable information is not being collected about the grandparents and the grandparents are not subjects.</w:t>
+        <w:t xml:space="preserve"> the person. For example, suppose that the research is about immigration history. If subjects are asked questions about their grandparents but are not asked for names or other information that would allow easy identification </w:t>
+      </w:r>
+      <w:r>
+        <w:rPr>
+          <w:i/>
+          <w:iCs/>
+          <w:color w:val="595959" w:themeColor="text1" w:themeTint="A6"/>
+          <w:sz w:val="20"/>
+          <w:szCs w:val="20"/>
+        </w:rPr>
+        <w:lastRenderedPageBreak/>
+        <w:t>of the grandparents, then private identifiable information is not being collected about the grandparents and the grandparents are not subjects.</w:t>
       </w:r>
     </w:p>
     <w:p>
@@ -8385,7 +8401,6 @@
           <w:b/>
           <w:bCs/>
         </w:rPr>
-        <w:lastRenderedPageBreak/>
         <w:t>2.</w:t>
       </w:r>
       <w:bookmarkEnd w:id="29"/>
@@ -8674,7 +8689,7 @@
         </w:rPr>
         <w:t>The IRB reviews the number of subjects in the context of risks and benefits. Unless otherwise specified if the IRB determines that the research involves no more than minimal risk: there are no restrictions on the total number of subjects that may be enrolled. If the research involves more than minimal risk: The number of enrolled subjects must be limited to the number described in this application. If it is necessary later to increase the number of subjects, submit a Modification. Exceeding the IRB-approved number (</w:t>
       </w:r>
-      <w:hyperlink r:id="rId31" w:history="1">
+      <w:hyperlink r:id="rId36" w:history="1">
         <w:r>
           <w:rPr>
             <w:rStyle w:val="Hyperlink"/>
@@ -8998,6 +9013,7 @@
       </w:pPr>
       <w:bookmarkStart w:id="30" w:name="NONUWRESEARCHSETTINGS"/>
       <w:r>
+        <w:lastRenderedPageBreak/>
         <w:t xml:space="preserve">3. </w:t>
       </w:r>
       <w:r>
@@ -9033,7 +9049,7 @@
         </w:rPr>
         <w:t xml:space="preserve">the </w:t>
       </w:r>
-      <w:hyperlink r:id="rId32" w:history="1">
+      <w:hyperlink r:id="rId37" w:history="1">
         <w:r>
           <w:rPr>
             <w:rStyle w:val="Hyperlink"/>
@@ -9384,7 +9400,7 @@
         </w:rPr>
         <w:t xml:space="preserve"> </w:t>
       </w:r>
-      <w:hyperlink r:id="rId33" w:history="1">
+      <w:hyperlink r:id="rId38" w:history="1">
         <w:r>
           <w:rPr>
             <w:rStyle w:val="Hyperlink"/>
@@ -10002,7 +10018,7 @@
       <w:r>
         <w:t xml:space="preserve">onfirm by checking the box that (1) you will register with the </w:t>
       </w:r>
-      <w:hyperlink r:id="rId34" w:history="1">
+      <w:hyperlink r:id="rId39" w:history="1">
         <w:r>
           <w:rPr>
             <w:rStyle w:val="Hyperlink"/>
@@ -10019,7 +10035,7 @@
       <w:r>
         <w:t xml:space="preserve"> the research involves travel to the </w:t>
       </w:r>
-      <w:hyperlink r:id="rId35" w:anchor="myanchor" w:history="1">
+      <w:hyperlink r:id="rId40" w:anchor="myanchor" w:history="1">
         <w:r>
           <w:rPr>
             <w:rStyle w:val="Hyperlink"/>
@@ -10071,7 +10087,6 @@
       </w:pPr>
       <w:bookmarkStart w:id="36" w:name="RECRUTINGANDSCREENINGPARTICIPANTS"/>
       <w:r>
-        <w:lastRenderedPageBreak/>
         <w:t>4. RECRUITING AND SCREENING PARTICIPANTS</w:t>
       </w:r>
       <w:bookmarkEnd w:id="36"/>
@@ -10305,13 +10320,7 @@
               <w:rPr>
                 <w:rStyle w:val="AnswerBoxText"/>
               </w:rPr>
-              <w:t xml:space="preserve"> The survey link is included on the flyer. </w:t>
-            </w:r>
-            <w:r>
-              <w:rPr>
-                <w:rStyle w:val="AnswerBoxText"/>
-              </w:rPr>
-              <w:t>No specific audiences are targeted.</w:t>
+              <w:t xml:space="preserve"> The survey link is included on the flyer. No specific audiences are targeted.</w:t>
             </w:r>
           </w:p>
           <w:p>
@@ -10512,6 +10521,7 @@
               <w:rPr>
                 <w:rStyle w:val="AnswerBoxText"/>
               </w:rPr>
+              <w:lastRenderedPageBreak/>
               <w:t>Recruitment email and printed flyer for the HUB bulletin board.</w:t>
             </w:r>
           </w:p>
@@ -10667,7 +10677,6 @@
           <w:sz w:val="20"/>
           <w:szCs w:val="20"/>
         </w:rPr>
-        <w:lastRenderedPageBreak/>
         <w:t>For the description of a video or a website, include a description of the possible visual elements and a list of the content (e.g., study phone number; study contact person; top three inclusion/exclusion criteria; payment of $50; study name; UW researcher).</w:t>
       </w:r>
     </w:p>
@@ -10962,7 +10971,7 @@
       <w:r>
         <w:t xml:space="preserve"> </w:t>
       </w:r>
-      <w:hyperlink r:id="rId36" w:history="1">
+      <w:hyperlink r:id="rId41" w:history="1">
         <w:r>
           <w:rPr>
             <w:rStyle w:val="Hyperlink"/>
@@ -11100,9 +11109,10 @@
           <w:sz w:val="20"/>
           <w:szCs w:val="20"/>
         </w:rPr>
+        <w:lastRenderedPageBreak/>
         <w:t xml:space="preserve">Researchers should review current UW Financial Management requirements about when Social Security Numbers must be collected, and when research payment must be reported to the UW Tax Office and the IRS: </w:t>
       </w:r>
-      <w:hyperlink r:id="rId37" w:history="1">
+      <w:hyperlink r:id="rId42" w:history="1">
         <w:r>
           <w:rPr>
             <w:rStyle w:val="Hyperlink"/>
@@ -11171,7 +11181,7 @@
         </w:rPr>
         <w:t xml:space="preserve">), you must comply with the </w:t>
       </w:r>
-      <w:hyperlink r:id="rId38" w:history="1">
+      <w:hyperlink r:id="rId43" w:history="1">
         <w:r>
           <w:rPr>
             <w:rStyle w:val="Hyperlink"/>
@@ -11418,11 +11428,7 @@
         <w:t>you will offer class credit</w:t>
       </w:r>
       <w:r>
-        <w:t xml:space="preserve">, describe the alternative non-research </w:t>
-      </w:r>
-      <w:r>
-        <w:lastRenderedPageBreak/>
-        <w:t>method by which students can earn that same course credit, including who will provide the alternative (e.g., a student subject pool; the course instructor).</w:t>
+        <w:t>, describe the alternative non-research method by which students can earn that same course credit, including who will provide the alternative (e.g., a student subject pool; the course instructor).</w:t>
       </w:r>
     </w:p>
     <w:tbl>
@@ -11941,6 +11947,7 @@
           <w:sz w:val="20"/>
           <w:szCs w:val="20"/>
         </w:rPr>
+        <w:lastRenderedPageBreak/>
         <w:t>For a study in which individuals respond to an announcement and call into a study phone line: the study team person talking to the individual may obtain non-written consent to ask eligibility questions over the phone.</w:t>
       </w:r>
     </w:p>
@@ -12761,7 +12768,7 @@
         </w:rPr>
         <w:t xml:space="preserve">Review the section titled, “When to describe risks for studies evaluating medically recognized standards of care” in the </w:t>
       </w:r>
-      <w:hyperlink r:id="rId39" w:anchor="r" w:history="1">
+      <w:hyperlink r:id="rId44" w:anchor="r" w:history="1">
         <w:r>
           <w:rPr>
             <w:rStyle w:val="Hyperlink"/>
@@ -12805,7 +12812,7 @@
         </w:rPr>
         <w:t>and the draft guidance from the federal Office of Human Research Protections, “</w:t>
       </w:r>
-      <w:hyperlink r:id="rId40" w:history="1">
+      <w:hyperlink r:id="rId45" w:history="1">
         <w:r>
           <w:rPr>
             <w:rStyle w:val="Hyperlink"/>
@@ -12863,7 +12870,7 @@
         </w:rPr>
         <w:t xml:space="preserve">Information about pediatric blood volume and frequency of draws that would qualify for expedited review can be found in this </w:t>
       </w:r>
-      <w:hyperlink r:id="rId41" w:history="1">
+      <w:hyperlink r:id="rId46" w:history="1">
         <w:r>
           <w:rPr>
             <w:rStyle w:val="Hyperlink"/>
@@ -13375,7 +13382,7 @@
         </w:rPr>
         <w:t xml:space="preserve">mail </w:t>
       </w:r>
-      <w:hyperlink r:id="rId42" w:history="1">
+      <w:hyperlink r:id="rId47" w:history="1">
         <w:r>
           <w:rPr>
             <w:rStyle w:val="Hyperlink"/>
@@ -13471,7 +13478,6 @@
           <w:b/>
           <w:bCs/>
         </w:rPr>
-        <w:lastRenderedPageBreak/>
         <w:t>5.3</w:t>
       </w:r>
       <w:bookmarkEnd w:id="52"/>
@@ -14299,6 +14305,7 @@
           <w:b/>
           <w:bCs/>
         </w:rPr>
+        <w:lastRenderedPageBreak/>
         <w:t>5.4</w:t>
       </w:r>
       <w:bookmarkEnd w:id="56"/>
@@ -14736,7 +14743,6 @@
           <w:b/>
           <w:bCs/>
         </w:rPr>
-        <w:lastRenderedPageBreak/>
         <w:t>5.5</w:t>
       </w:r>
       <w:bookmarkEnd w:id="57"/>
@@ -15045,6 +15051,7 @@
           <w:sz w:val="20"/>
           <w:szCs w:val="20"/>
         </w:rPr>
+        <w:lastRenderedPageBreak/>
         <w:t>Direct identifiers</w:t>
       </w:r>
       <w:r>
@@ -16028,7 +16035,6 @@
           <w:b/>
           <w:bCs/>
         </w:rPr>
-        <w:lastRenderedPageBreak/>
         <w:t>5.6.c</w:t>
       </w:r>
       <w:bookmarkEnd w:id="61"/>
@@ -16534,6 +16540,7 @@
           <w:sz w:val="20"/>
           <w:szCs w:val="20"/>
         </w:rPr>
+        <w:lastRenderedPageBreak/>
         <w:t xml:space="preserve">PHI is individually identifiable healthcare record information or clinical specimens from an organization considered a “covered entity” by federal HIPAA regulations, in any form or media, whether electronic, paper, or oral. </w:t>
       </w:r>
       <w:r>
@@ -16592,7 +16599,7 @@
         </w:rPr>
         <w:t xml:space="preserve"> UW Medicine Compliance </w:t>
       </w:r>
-      <w:hyperlink r:id="rId43" w:history="1">
+      <w:hyperlink r:id="rId48" w:history="1">
         <w:r>
           <w:rPr>
             <w:rStyle w:val="Hyperlink"/>
@@ -16615,7 +16622,7 @@
         </w:rPr>
         <w:t xml:space="preserve"> and </w:t>
       </w:r>
-      <w:hyperlink r:id="rId44" w:history="1">
+      <w:hyperlink r:id="rId49" w:history="1">
         <w:r>
           <w:rPr>
             <w:rStyle w:val="Hyperlink"/>
@@ -16975,7 +16982,6 @@
           <w:b/>
           <w:bCs/>
         </w:rPr>
-        <w:lastRenderedPageBreak/>
         <w:t>5.7.b</w:t>
       </w:r>
       <w:bookmarkEnd w:id="65"/>
@@ -17264,7 +17270,7 @@
       <w:r>
         <w:t xml:space="preserve"> that UW Medicine </w:t>
       </w:r>
-      <w:hyperlink r:id="rId45" w:history="1">
+      <w:hyperlink r:id="rId50" w:history="1">
         <w:r>
           <w:rPr>
             <w:rStyle w:val="Hyperlink"/>
@@ -17454,7 +17460,7 @@
       <w:r>
         <w:t xml:space="preserve"> </w:t>
       </w:r>
-      <w:hyperlink r:id="rId46" w:history="1">
+      <w:hyperlink r:id="rId51" w:history="1">
         <w:r>
           <w:rPr>
             <w:rStyle w:val="Hyperlink"/>
@@ -17471,7 +17477,7 @@
       <w:r>
         <w:t xml:space="preserve"> </w:t>
       </w:r>
-      <w:hyperlink r:id="rId47" w:anchor="10" w:history="1">
+      <w:hyperlink r:id="rId52" w:anchor="10" w:history="1">
         <w:r>
           <w:rPr>
             <w:rStyle w:val="Hyperlink"/>
@@ -17716,7 +17722,7 @@
       <w:r>
         <w:t xml:space="preserve"> </w:t>
       </w:r>
-      <w:hyperlink r:id="rId48" w:history="1">
+      <w:hyperlink r:id="rId53" w:history="1">
         <w:r>
           <w:rPr>
             <w:rStyle w:val="Hyperlink"/>
@@ -18048,7 +18054,7 @@
         </w:rPr>
         <w:t xml:space="preserve"> </w:t>
       </w:r>
-      <w:hyperlink r:id="rId49" w:history="1">
+      <w:hyperlink r:id="rId54" w:history="1">
         <w:r>
           <w:rPr>
             <w:rStyle w:val="Hyperlink"/>
@@ -18262,7 +18268,7 @@
       <w:r>
         <w:t xml:space="preserve"> the </w:t>
       </w:r>
-      <w:hyperlink r:id="rId50" w:history="1">
+      <w:hyperlink r:id="rId55" w:history="1">
         <w:r>
           <w:rPr>
             <w:rStyle w:val="Hyperlink"/>
@@ -18775,7 +18781,7 @@
       <w:r>
         <w:tab/>
       </w:r>
-      <w:hyperlink r:id="rId51" w:anchor="after" w:history="1">
+      <w:hyperlink r:id="rId56" w:anchor="after" w:history="1">
         <w:r>
           <w:rPr>
             <w:rStyle w:val="Hyperlink"/>
@@ -20697,27 +20703,37 @@
               <w:t>Introduction / c</w:t>
             </w:r>
             <w:r>
-              <w:t>onsent statement</w:t>
+              <w:t xml:space="preserve">onsent </w:t>
             </w:r>
             <w:r>
-              <w:t xml:space="preserve"> (if minimal risk waiver of documentation of consent is rejected</w:t>
+              <w:t>(</w:t>
             </w:r>
             <w:r>
-              <w:t xml:space="preserve">, this will be a </w:t>
-            </w:r>
-            <w:proofErr w:type="spellStart"/>
-            <w:r>
-              <w:t>docusign</w:t>
-            </w:r>
-            <w:proofErr w:type="spellEnd"/>
-            <w:r>
-              <w:t xml:space="preserve"> document that participants must complete in advance of the survey. The statements below are provided in either case. S</w:t>
+              <w:t xml:space="preserve">Applying for a </w:t>
             </w:r>
             <w:r>
-              <w:t>ee also attached consent form for full text)</w:t>
+              <w:t>minimal risk waiver of documentation of consent</w:t>
+            </w:r>
+            <w:r>
+              <w:t>.</w:t>
+            </w:r>
+            <w:r>
+              <w:t>)</w:t>
             </w:r>
             <w:r>
               <w:t xml:space="preserve">: </w:t>
+            </w:r>
+          </w:p>
+          <w:p>
+            <w:pPr>
+              <w:pStyle w:val="NoSpacing"/>
+              <w:numPr>
+                <w:ilvl w:val="0"/>
+                <w:numId w:val="43"/>
+              </w:numPr>
+            </w:pPr>
+            <w:r>
+              <w:t>[Yes / No] “Do you agree to participate in this study?”  after the following statements:</w:t>
             </w:r>
           </w:p>
           <w:p>
@@ -20814,6 +20830,7 @@
               <w:pStyle w:val="NoSpacing"/>
             </w:pPr>
             <w:r>
+              <w:lastRenderedPageBreak/>
               <w:t>Eligibility questions (required questions; survey ends if any are marked “no</w:t>
             </w:r>
             <w:r>
@@ -23691,7 +23708,7 @@
       <w:r>
         <w:t xml:space="preserve">. If the project involves interaction (in-person or remotely) with individuals under the age of 18, researchers must comply with UW Administrative Policy Statement 10.13 and the requirements listed at </w:t>
       </w:r>
-      <w:hyperlink r:id="rId52" w:history="1">
+      <w:hyperlink r:id="rId57" w:history="1">
         <w:r>
           <w:rPr>
             <w:rStyle w:val="Hyperlink"/>
@@ -23702,7 +23719,7 @@
       <w:r>
         <w:t xml:space="preserve">. This includes activities that are deemed to be Not Research or Exempt. It does not apply to third-party led research (i.e., research conducted by a non-UW PI). </w:t>
       </w:r>
-      <w:hyperlink r:id="rId53" w:anchor="researchers" w:history="1">
+      <w:hyperlink r:id="rId58" w:anchor="researchers" w:history="1">
         <w:r>
           <w:rPr>
             <w:rStyle w:val="Hyperlink"/>
@@ -23799,7 +23816,7 @@
       <w:r>
         <w:t xml:space="preserve"> </w:t>
       </w:r>
-      <w:hyperlink r:id="rId54" w:anchor="6" w:history="1">
+      <w:hyperlink r:id="rId59" w:anchor="6" w:history="1">
         <w:r>
           <w:rPr>
             <w:rStyle w:val="Hyperlink"/>
@@ -23825,7 +23842,7 @@
       <w:r>
         <w:t xml:space="preserve"> </w:t>
       </w:r>
-      <w:hyperlink r:id="rId55" w:history="1">
+      <w:hyperlink r:id="rId60" w:history="1">
         <w:r>
           <w:rPr>
             <w:rStyle w:val="Hyperlink"/>
@@ -23883,7 +23900,7 @@
       <w:r>
         <w:t xml:space="preserve"> </w:t>
       </w:r>
-      <w:hyperlink r:id="rId56" w:anchor="6" w:history="1">
+      <w:hyperlink r:id="rId61" w:anchor="6" w:history="1">
         <w:r>
           <w:rPr>
             <w:rStyle w:val="Hyperlink"/>
@@ -23899,7 +23916,7 @@
       <w:r>
         <w:t xml:space="preserve">the worksheet on </w:t>
       </w:r>
-      <w:hyperlink r:id="rId57" w:history="1">
+      <w:hyperlink r:id="rId62" w:history="1">
         <w:r>
           <w:rPr>
             <w:rStyle w:val="Hyperlink"/>
@@ -26755,7 +26772,7 @@
             <w:r>
               <w:t xml:space="preserve">The </w:t>
             </w:r>
-            <w:hyperlink r:id="rId58" w:history="1">
+            <w:hyperlink r:id="rId63" w:history="1">
               <w:r>
                 <w:rPr>
                   <w:rStyle w:val="Hyperlink"/>
@@ -26766,7 +26783,7 @@
             <w:r>
               <w:t xml:space="preserve"> provides a broad overview of all consent-related topics. Researchers are strongly encouraged to review HSD’s </w:t>
             </w:r>
-            <w:hyperlink r:id="rId59" w:anchor="4" w:history="1">
+            <w:hyperlink r:id="rId64" w:anchor="4" w:history="1">
               <w:r>
                 <w:rPr>
                   <w:rStyle w:val="Hyperlink"/>
@@ -26777,7 +26794,7 @@
             <w:r>
               <w:t xml:space="preserve"> and the section on </w:t>
             </w:r>
-            <w:hyperlink r:id="rId60" w:anchor="5" w:history="1">
+            <w:hyperlink r:id="rId65" w:anchor="5" w:history="1">
               <w:r>
                 <w:rPr>
                   <w:rStyle w:val="Hyperlink"/>
@@ -26807,7 +26824,7 @@
             <w:r>
               <w:t xml:space="preserve">The guidance on </w:t>
             </w:r>
-            <w:hyperlink r:id="rId61" w:history="1">
+            <w:hyperlink r:id="rId66" w:history="1">
               <w:r>
                 <w:rPr>
                   <w:rStyle w:val="Hyperlink"/>
@@ -26818,7 +26835,7 @@
             <w:r>
               <w:t xml:space="preserve"> lists the general requirements for consent, required elements of consent, and the criteria for waivers of consent and documentation of consent. This guidance can be used with, or independent of, our </w:t>
             </w:r>
-            <w:hyperlink r:id="rId62" w:history="1">
+            <w:hyperlink r:id="rId67" w:history="1">
               <w:r>
                 <w:rPr>
                   <w:rStyle w:val="Hyperlink"/>
@@ -26853,7 +26870,7 @@
             <w:r>
               <w:t xml:space="preserve"> </w:t>
             </w:r>
-            <w:hyperlink r:id="rId63" w:anchor="6" w:history="1">
+            <w:hyperlink r:id="rId68" w:anchor="6" w:history="1">
               <w:r>
                 <w:rPr>
                   <w:rStyle w:val="Hyperlink"/>
@@ -26951,7 +26968,7 @@
             <w:r>
               <w:t xml:space="preserve">are the qualities of the consent process as a whole and can be found in the guidance on </w:t>
             </w:r>
-            <w:hyperlink r:id="rId64" w:anchor="2" w:history="1">
+            <w:hyperlink r:id="rId69" w:anchor="2" w:history="1">
               <w:r>
                 <w:rPr>
                   <w:rStyle w:val="Hyperlink"/>
@@ -26978,7 +26995,7 @@
             <w:r>
               <w:t xml:space="preserve">are specific information that is required to be provided to subjects and can be found in the guidance on </w:t>
             </w:r>
-            <w:hyperlink r:id="rId65" w:anchor="3" w:history="1">
+            <w:hyperlink r:id="rId70" w:anchor="3" w:history="1">
               <w:r>
                 <w:rPr>
                   <w:rStyle w:val="Hyperlink"/>
@@ -28591,7 +28608,7 @@
       <w:r>
         <w:t xml:space="preserve"> </w:t>
       </w:r>
-      <w:hyperlink r:id="rId66" w:anchor="5" w:history="1">
+      <w:hyperlink r:id="rId71" w:anchor="5" w:history="1">
         <w:r>
           <w:rPr>
             <w:rStyle w:val="Hyperlink"/>
@@ -28611,7 +28628,7 @@
       <w:r>
         <w:t xml:space="preserve"> </w:t>
       </w:r>
-      <w:hyperlink r:id="rId67" w:history="1">
+      <w:hyperlink r:id="rId72" w:history="1">
         <w:r>
           <w:rPr>
             <w:rStyle w:val="Hyperlink"/>
@@ -28811,7 +28828,7 @@
         </w:rPr>
         <w:t xml:space="preserve">tipsheet on </w:t>
       </w:r>
-      <w:hyperlink r:id="rId68" w:history="1">
+      <w:hyperlink r:id="rId73" w:history="1">
         <w:r>
           <w:rPr>
             <w:rStyle w:val="Hyperlink"/>
@@ -28853,7 +28870,7 @@
         </w:rPr>
         <w:t xml:space="preserve">guidance on </w:t>
       </w:r>
-      <w:hyperlink r:id="rId69" w:anchor="11" w:history="1">
+      <w:hyperlink r:id="rId74" w:anchor="11" w:history="1">
         <w:r>
           <w:rPr>
             <w:rStyle w:val="Hyperlink"/>
@@ -29009,7 +29026,7 @@
         </w:rPr>
         <w:t xml:space="preserve"> </w:t>
       </w:r>
-      <w:hyperlink r:id="rId70" w:anchor="9" w:history="1">
+      <w:hyperlink r:id="rId75" w:anchor="9" w:history="1">
         <w:r>
           <w:rPr>
             <w:rStyle w:val="Hyperlink"/>
@@ -29031,7 +29048,7 @@
         </w:rPr>
         <w:t xml:space="preserve"> and </w:t>
       </w:r>
-      <w:hyperlink r:id="rId71" w:anchor="10" w:history="1">
+      <w:hyperlink r:id="rId76" w:anchor="10" w:history="1">
         <w:r>
           <w:rPr>
             <w:rStyle w:val="Hyperlink"/>
@@ -31315,7 +31332,7 @@
       <w:r>
         <w:t>Review the guidance on</w:t>
       </w:r>
-      <w:hyperlink r:id="rId72" w:anchor="10" w:history="1">
+      <w:hyperlink r:id="rId77" w:anchor="10" w:history="1">
         <w:r>
           <w:rPr>
             <w:rStyle w:val="Hyperlink"/>
@@ -31347,7 +31364,7 @@
         </w:rPr>
         <w:t xml:space="preserve"> and </w:t>
       </w:r>
-      <w:hyperlink r:id="rId73" w:history="1">
+      <w:hyperlink r:id="rId78" w:history="1">
         <w:r>
           <w:rPr>
             <w:rStyle w:val="Hyperlink"/>
@@ -31725,7 +31742,7 @@
       <w:r>
         <w:t xml:space="preserve"> </w:t>
       </w:r>
-      <w:hyperlink r:id="rId74" w:history="1">
+      <w:hyperlink r:id="rId79" w:history="1">
         <w:r>
           <w:rPr>
             <w:rStyle w:val="Hyperlink"/>
@@ -31910,7 +31927,7 @@
       <w:r>
         <w:t xml:space="preserve"> Please describe in the following field and provide a signed </w:t>
       </w:r>
-      <w:hyperlink r:id="rId75" w:history="1">
+      <w:hyperlink r:id="rId80" w:history="1">
         <w:r>
           <w:rPr>
             <w:rStyle w:val="Hyperlink"/>
@@ -32306,7 +32323,7 @@
         </w:rPr>
         <w:t xml:space="preserve"> </w:t>
       </w:r>
-      <w:hyperlink r:id="rId76" w:anchor="10">
+      <w:hyperlink r:id="rId81" w:anchor="10">
         <w:r>
           <w:rPr>
             <w:rStyle w:val="Hyperlink"/>
@@ -33237,7 +33254,7 @@
       <w:r>
         <w:t xml:space="preserve">materials that will be provided to subjects in written or electronic form (per </w:t>
       </w:r>
-      <w:hyperlink r:id="rId77" w:anchor="8a2" w:history="1">
+      <w:hyperlink r:id="rId82" w:anchor="8a2" w:history="1">
         <w:r>
           <w:rPr>
             <w:rStyle w:val="Hyperlink"/>
@@ -33267,7 +33284,7 @@
         </w:rPr>
         <w:t xml:space="preserve">If the IRB determines that your study is greater than minimal risk, or otherwise determines it is required, you will need to work with your translator to provide a </w:t>
       </w:r>
-      <w:hyperlink r:id="rId78" w:history="1">
+      <w:hyperlink r:id="rId83" w:history="1">
         <w:r>
           <w:rPr>
             <w:rStyle w:val="Hyperlink"/>
@@ -34646,7 +34663,7 @@
         </w:rPr>
         <w:t xml:space="preserve">review the guidance on </w:t>
       </w:r>
-      <w:hyperlink r:id="rId79" w:anchor="7" w:history="1">
+      <w:hyperlink r:id="rId84" w:anchor="7" w:history="1">
         <w:r>
           <w:rPr>
             <w:rStyle w:val="Hyperlink"/>
@@ -35470,7 +35487,7 @@
         </w:rPr>
         <w:t xml:space="preserve">Many subjects will feel a violation of privacy if they receive a letter asking them to participate in a study because they have ____ medical condition, when their name, contact information, and medical condition were drawn from medical records without their consent. Example: the IRB expects that </w:t>
       </w:r>
-      <w:hyperlink r:id="rId80" w:history="1">
+      <w:hyperlink r:id="rId85" w:history="1">
         <w:r>
           <w:rPr>
             <w:rStyle w:val="Hyperlink"/>
@@ -36406,7 +36423,7 @@
         </w:rPr>
         <w:t xml:space="preserve"> retention schedules that apply in general to the UW (not involving UW Medicine data): </w:t>
       </w:r>
-      <w:hyperlink r:id="rId81" w:history="1">
+      <w:hyperlink r:id="rId86" w:history="1">
         <w:r>
           <w:rPr>
             <w:rStyle w:val="Hyperlink"/>
@@ -36572,7 +36589,7 @@
         </w:rPr>
         <w:t xml:space="preserve"> the “Research Records and Data” information in Section 8 of this document for the retention schedules for UW Medicine Records: </w:t>
       </w:r>
-      <w:hyperlink r:id="rId82" w:history="1">
+      <w:hyperlink r:id="rId87" w:history="1">
         <w:r>
           <w:rPr>
             <w:rStyle w:val="Hyperlink"/>
@@ -36821,7 +36838,7 @@
       <w:r>
         <w:t xml:space="preserve">guidance on </w:t>
       </w:r>
-      <w:hyperlink r:id="rId83" w:history="1">
+      <w:hyperlink r:id="rId88" w:history="1">
         <w:r>
           <w:rPr>
             <w:rStyle w:val="Hyperlink"/>
@@ -37682,7 +37699,7 @@
         </w:rPr>
         <w:t xml:space="preserve"> </w:t>
       </w:r>
-      <w:hyperlink r:id="rId84" w:anchor="r" w:history="1">
+      <w:hyperlink r:id="rId89" w:anchor="r" w:history="1">
         <w:r>
           <w:rPr>
             <w:rStyle w:val="Hyperlink"/>
@@ -41119,7 +41136,7 @@
       <w:r>
         <w:t xml:space="preserve"> the </w:t>
       </w:r>
-      <w:hyperlink r:id="rId85" w:history="1">
+      <w:hyperlink r:id="rId90" w:history="1">
         <w:r>
           <w:rPr>
             <w:rStyle w:val="Hyperlink"/>
@@ -41638,7 +41655,7 @@
         </w:rPr>
         <w:t xml:space="preserve">Review the guidance on </w:t>
       </w:r>
-      <w:hyperlink r:id="rId86" w:history="1">
+      <w:hyperlink r:id="rId91" w:history="1">
         <w:r>
           <w:rPr>
             <w:rStyle w:val="Hyperlink"/>
@@ -42841,7 +42858,7 @@
         </w:rPr>
         <w:t xml:space="preserve"> </w:t>
       </w:r>
-      <w:hyperlink r:id="rId87" w:history="1">
+      <w:hyperlink r:id="rId92" w:history="1">
         <w:r>
           <w:rPr>
             <w:rStyle w:val="Hyperlink"/>
@@ -43644,7 +43661,7 @@
         </w:rPr>
         <w:t xml:space="preserve"> </w:t>
       </w:r>
-      <w:hyperlink r:id="rId88" w:history="1">
+      <w:hyperlink r:id="rId93" w:history="1">
         <w:r>
           <w:rPr>
             <w:rStyle w:val="Hyperlink"/>
@@ -43667,7 +43684,7 @@
         </w:rPr>
         <w:t xml:space="preserve"> and </w:t>
       </w:r>
-      <w:hyperlink r:id="rId89" w:history="1">
+      <w:hyperlink r:id="rId94" w:history="1">
         <w:r>
           <w:rPr>
             <w:rStyle w:val="Hyperlink"/>
@@ -43972,7 +43989,7 @@
               </w:rPr>
               <w:t>Principal investigator: Cat Ball (</w:t>
             </w:r>
-            <w:hyperlink r:id="rId90" w:history="1">
+            <w:hyperlink r:id="rId95" w:history="1">
               <w:r>
                 <w:rPr>
                   <w:rStyle w:val="Hyperlink"/>
@@ -44305,7 +44322,7 @@
       <w:r>
         <w:t xml:space="preserve">. Does any UW member of the team have ownership or other Significant Financial Interest (SFI) with this research as defined by </w:t>
       </w:r>
-      <w:hyperlink r:id="rId91" w:history="1">
+      <w:hyperlink r:id="rId96" w:history="1">
         <w:r>
           <w:rPr>
             <w:rStyle w:val="Hyperlink"/>
@@ -44473,7 +44490,7 @@
         </w:rPr>
         <w:t xml:space="preserve">ontact the Office of Research (206.616.0804, </w:t>
       </w:r>
-      <w:hyperlink r:id="rId92" w:history="1">
+      <w:hyperlink r:id="rId97" w:history="1">
         <w:r>
           <w:rPr>
             <w:rStyle w:val="Hyperlink"/>
@@ -44701,6 +44718,16 @@
 </file>
 
 <file path=word/footer1.xml><?xml version="1.0" encoding="utf-8"?>
+<w:ftr xmlns:wpc="http://schemas.microsoft.com/office/word/2010/wordprocessingCanvas" xmlns:cx="http://schemas.microsoft.com/office/drawing/2014/chartex" xmlns:cx1="http://schemas.microsoft.com/office/drawing/2015/9/8/chartex" xmlns:cx2="http://schemas.microsoft.com/office/drawing/2015/10/21/chartex" xmlns:cx3="http://schemas.microsoft.com/office/drawing/2016/5/9/chartex" xmlns:cx4="http://schemas.microsoft.com/office/drawing/2016/5/10/chartex" xmlns:cx5="http://schemas.microsoft.com/office/drawing/2016/5/11/chartex" xmlns:cx6="http://schemas.microsoft.com/office/drawing/2016/5/12/chartex" xmlns:cx7="http://schemas.microsoft.com/office/drawing/2016/5/13/chartex" xmlns:cx8="http://schemas.microsoft.com/office/drawing/2016/5/14/chartex" xmlns:mc="http://schemas.openxmlformats.org/markup-compatibility/2006" xmlns:aink="http://schemas.microsoft.com/office/drawing/2016/ink" xmlns:am3d="http://schemas.microsoft.com/office/drawing/2017/model3d" xmlns:o="urn:schemas-microsoft-com:office:office" xmlns:oel="http://schemas.microsoft.com/office/2019/extlst" xmlns:r="http://schemas.openxmlformats.org/officeDocument/2006/relationships" xmlns:m="http://schemas.openxmlformats.org/officeDocument/2006/math" xmlns:v="urn:schemas-microsoft-com:vml" xmlns:wp14="http://schemas.microsoft.com/office/word/2010/wordprocessingDrawing" xmlns:wp="http://schemas.openxmlformats.org/drawingml/2006/wordprocessingDrawing" xmlns:w10="urn:schemas-microsoft-com:office:word" xmlns:w="http://schemas.openxmlformats.org/wordprocessingml/2006/main" xmlns:w14="http://schemas.microsoft.com/office/word/2010/wordml" xmlns:w15="http://schemas.microsoft.com/office/word/2012/wordml" xmlns:w16cex="http://schemas.microsoft.com/office/word/2018/wordml/cex" xmlns:w16cid="http://schemas.microsoft.com/office/word/2016/wordml/cid" xmlns:w16="http://schemas.microsoft.com/office/word/2018/wordml" xmlns:w16sdtdh="http://schemas.microsoft.com/office/word/2020/wordml/sdtdatahash" xmlns:w16se="http://schemas.microsoft.com/office/word/2015/wordml/symex" xmlns:wpg="http://schemas.microsoft.com/office/word/2010/wordprocessingGroup" xmlns:wpi="http://schemas.microsoft.com/office/word/2010/wordprocessingInk" xmlns:wne="http://schemas.microsoft.com/office/word/2006/wordml" xmlns:wps="http://schemas.microsoft.com/office/word/2010/wordprocessingShape" mc:Ignorable="w14 w15 w16se w16cid w16 w16cex w16sdtdh wp14">
+  <w:p>
+    <w:pPr>
+      <w:pStyle w:val="Footer"/>
+    </w:pPr>
+  </w:p>
+</w:ftr>
+</file>
+
+<file path=word/footer2.xml><?xml version="1.0" encoding="utf-8"?>
 <w:ftr xmlns:wpc="http://schemas.microsoft.com/office/word/2010/wordprocessingCanvas" xmlns:cx="http://schemas.microsoft.com/office/drawing/2014/chartex" xmlns:cx1="http://schemas.microsoft.com/office/drawing/2015/9/8/chartex" xmlns:cx2="http://schemas.microsoft.com/office/drawing/2015/10/21/chartex" xmlns:cx3="http://schemas.microsoft.com/office/drawing/2016/5/9/chartex" xmlns:cx4="http://schemas.microsoft.com/office/drawing/2016/5/10/chartex" xmlns:cx5="http://schemas.microsoft.com/office/drawing/2016/5/11/chartex" xmlns:cx6="http://schemas.microsoft.com/office/drawing/2016/5/12/chartex" xmlns:cx7="http://schemas.microsoft.com/office/drawing/2016/5/13/chartex" xmlns:cx8="http://schemas.microsoft.com/office/drawing/2016/5/14/chartex" xmlns:mc="http://schemas.openxmlformats.org/markup-compatibility/2006" xmlns:aink="http://schemas.microsoft.com/office/drawing/2016/ink" xmlns:am3d="http://schemas.microsoft.com/office/drawing/2017/model3d" xmlns:o="urn:schemas-microsoft-com:office:office" xmlns:oel="http://schemas.microsoft.com/office/2019/extlst" xmlns:r="http://schemas.openxmlformats.org/officeDocument/2006/relationships" xmlns:m="http://schemas.openxmlformats.org/officeDocument/2006/math" xmlns:v="urn:schemas-microsoft-com:vml" xmlns:wp14="http://schemas.microsoft.com/office/word/2010/wordprocessingDrawing" xmlns:wp="http://schemas.openxmlformats.org/drawingml/2006/wordprocessingDrawing" xmlns:w10="urn:schemas-microsoft-com:office:word" xmlns:w="http://schemas.openxmlformats.org/wordprocessingml/2006/main" xmlns:w14="http://schemas.microsoft.com/office/word/2010/wordml" xmlns:w15="http://schemas.microsoft.com/office/word/2012/wordml" xmlns:w16cex="http://schemas.microsoft.com/office/word/2018/wordml/cex" xmlns:w16cid="http://schemas.microsoft.com/office/word/2016/wordml/cid" xmlns:w16="http://schemas.microsoft.com/office/word/2018/wordml" xmlns:w16sdtdh="http://schemas.microsoft.com/office/word/2020/wordml/sdtdatahash" xmlns:w16se="http://schemas.microsoft.com/office/word/2015/wordml/symex" xmlns:wpg="http://schemas.microsoft.com/office/word/2010/wordprocessingGroup" xmlns:wpi="http://schemas.microsoft.com/office/word/2010/wordprocessingInk" xmlns:wne="http://schemas.microsoft.com/office/word/2006/wordml" xmlns:wps="http://schemas.microsoft.com/office/word/2010/wordprocessingShape" mc:Ignorable="w14 w15 w16se w16cid w16 w16cex w16sdtdh wp14">
   <w:tbl>
     <w:tblPr>
@@ -45072,7 +45099,7 @@
               <w:sz w:val="18"/>
               <w:szCs w:val="18"/>
             </w:rPr>
-            <w:t>1</w:t>
+            <w:t>2</w:t>
           </w:r>
         </w:p>
       </w:tc>
@@ -45267,6 +45294,16 @@
 </w:ftr>
 </file>
 
+<file path=word/footer3.xml><?xml version="1.0" encoding="utf-8"?>
+<w:ftr xmlns:wpc="http://schemas.microsoft.com/office/word/2010/wordprocessingCanvas" xmlns:cx="http://schemas.microsoft.com/office/drawing/2014/chartex" xmlns:cx1="http://schemas.microsoft.com/office/drawing/2015/9/8/chartex" xmlns:cx2="http://schemas.microsoft.com/office/drawing/2015/10/21/chartex" xmlns:cx3="http://schemas.microsoft.com/office/drawing/2016/5/9/chartex" xmlns:cx4="http://schemas.microsoft.com/office/drawing/2016/5/10/chartex" xmlns:cx5="http://schemas.microsoft.com/office/drawing/2016/5/11/chartex" xmlns:cx6="http://schemas.microsoft.com/office/drawing/2016/5/12/chartex" xmlns:cx7="http://schemas.microsoft.com/office/drawing/2016/5/13/chartex" xmlns:cx8="http://schemas.microsoft.com/office/drawing/2016/5/14/chartex" xmlns:mc="http://schemas.openxmlformats.org/markup-compatibility/2006" xmlns:aink="http://schemas.microsoft.com/office/drawing/2016/ink" xmlns:am3d="http://schemas.microsoft.com/office/drawing/2017/model3d" xmlns:o="urn:schemas-microsoft-com:office:office" xmlns:oel="http://schemas.microsoft.com/office/2019/extlst" xmlns:r="http://schemas.openxmlformats.org/officeDocument/2006/relationships" xmlns:m="http://schemas.openxmlformats.org/officeDocument/2006/math" xmlns:v="urn:schemas-microsoft-com:vml" xmlns:wp14="http://schemas.microsoft.com/office/word/2010/wordprocessingDrawing" xmlns:wp="http://schemas.openxmlformats.org/drawingml/2006/wordprocessingDrawing" xmlns:w10="urn:schemas-microsoft-com:office:word" xmlns:w="http://schemas.openxmlformats.org/wordprocessingml/2006/main" xmlns:w14="http://schemas.microsoft.com/office/word/2010/wordml" xmlns:w15="http://schemas.microsoft.com/office/word/2012/wordml" xmlns:w16cex="http://schemas.microsoft.com/office/word/2018/wordml/cex" xmlns:w16cid="http://schemas.microsoft.com/office/word/2016/wordml/cid" xmlns:w16="http://schemas.microsoft.com/office/word/2018/wordml" xmlns:w16sdtdh="http://schemas.microsoft.com/office/word/2020/wordml/sdtdatahash" xmlns:w16se="http://schemas.microsoft.com/office/word/2015/wordml/symex" xmlns:wpg="http://schemas.microsoft.com/office/word/2010/wordprocessingGroup" xmlns:wpi="http://schemas.microsoft.com/office/word/2010/wordprocessingInk" xmlns:wne="http://schemas.microsoft.com/office/word/2006/wordml" xmlns:wps="http://schemas.microsoft.com/office/word/2010/wordprocessingShape" mc:Ignorable="w14 w15 w16se w16cid w16 w16cex w16sdtdh wp14">
+  <w:p>
+    <w:pPr>
+      <w:pStyle w:val="Footer"/>
+    </w:pPr>
+  </w:p>
+</w:ftr>
+</file>
+
 <file path=word/footnotes.xml><?xml version="1.0" encoding="utf-8"?>
 <w:footnotes xmlns:wpc="http://schemas.microsoft.com/office/word/2010/wordprocessingCanvas" xmlns:cx="http://schemas.microsoft.com/office/drawing/2014/chartex" xmlns:cx1="http://schemas.microsoft.com/office/drawing/2015/9/8/chartex" xmlns:cx2="http://schemas.microsoft.com/office/drawing/2015/10/21/chartex" xmlns:cx3="http://schemas.microsoft.com/office/drawing/2016/5/9/chartex" xmlns:cx4="http://schemas.microsoft.com/office/drawing/2016/5/10/chartex" xmlns:cx5="http://schemas.microsoft.com/office/drawing/2016/5/11/chartex" xmlns:cx6="http://schemas.microsoft.com/office/drawing/2016/5/12/chartex" xmlns:cx7="http://schemas.microsoft.com/office/drawing/2016/5/13/chartex" xmlns:cx8="http://schemas.microsoft.com/office/drawing/2016/5/14/chartex" xmlns:mc="http://schemas.openxmlformats.org/markup-compatibility/2006" xmlns:aink="http://schemas.microsoft.com/office/drawing/2016/ink" xmlns:am3d="http://schemas.microsoft.com/office/drawing/2017/model3d" xmlns:o="urn:schemas-microsoft-com:office:office" xmlns:oel="http://schemas.microsoft.com/office/2019/extlst" xmlns:r="http://schemas.openxmlformats.org/officeDocument/2006/relationships" xmlns:m="http://schemas.openxmlformats.org/officeDocument/2006/math" xmlns:v="urn:schemas-microsoft-com:vml" xmlns:wp14="http://schemas.microsoft.com/office/word/2010/wordprocessingDrawing" xmlns:wp="http://schemas.openxmlformats.org/drawingml/2006/wordprocessingDrawing" xmlns:w10="urn:schemas-microsoft-com:office:word" xmlns:w="http://schemas.openxmlformats.org/wordprocessingml/2006/main" xmlns:w14="http://schemas.microsoft.com/office/word/2010/wordml" xmlns:w15="http://schemas.microsoft.com/office/word/2012/wordml" xmlns:w16cex="http://schemas.microsoft.com/office/word/2018/wordml/cex" xmlns:w16cid="http://schemas.microsoft.com/office/word/2016/wordml/cid" xmlns:w16="http://schemas.microsoft.com/office/word/2018/wordml" xmlns:w16sdtdh="http://schemas.microsoft.com/office/word/2020/wordml/sdtdatahash" xmlns:w16se="http://schemas.microsoft.com/office/word/2015/wordml/symex" xmlns:wpg="http://schemas.microsoft.com/office/word/2010/wordprocessingGroup" xmlns:wpi="http://schemas.microsoft.com/office/word/2010/wordprocessingInk" xmlns:wne="http://schemas.microsoft.com/office/word/2006/wordml" xmlns:wps="http://schemas.microsoft.com/office/word/2010/wordprocessingShape" mc:Ignorable="w14 w15 w16se w16cid w16 w16cex w16sdtdh wp14">
   <w:footnote w:type="separator" w:id="-1">
@@ -45297,6 +45334,36 @@
     </w:p>
   </w:footnote>
 </w:footnotes>
+</file>
+
+<file path=word/header1.xml><?xml version="1.0" encoding="utf-8"?>
+<w:hdr xmlns:wpc="http://schemas.microsoft.com/office/word/2010/wordprocessingCanvas" xmlns:cx="http://schemas.microsoft.com/office/drawing/2014/chartex" xmlns:cx1="http://schemas.microsoft.com/office/drawing/2015/9/8/chartex" xmlns:cx2="http://schemas.microsoft.com/office/drawing/2015/10/21/chartex" xmlns:cx3="http://schemas.microsoft.com/office/drawing/2016/5/9/chartex" xmlns:cx4="http://schemas.microsoft.com/office/drawing/2016/5/10/chartex" xmlns:cx5="http://schemas.microsoft.com/office/drawing/2016/5/11/chartex" xmlns:cx6="http://schemas.microsoft.com/office/drawing/2016/5/12/chartex" xmlns:cx7="http://schemas.microsoft.com/office/drawing/2016/5/13/chartex" xmlns:cx8="http://schemas.microsoft.com/office/drawing/2016/5/14/chartex" xmlns:mc="http://schemas.openxmlformats.org/markup-compatibility/2006" xmlns:aink="http://schemas.microsoft.com/office/drawing/2016/ink" xmlns:am3d="http://schemas.microsoft.com/office/drawing/2017/model3d" xmlns:o="urn:schemas-microsoft-com:office:office" xmlns:oel="http://schemas.microsoft.com/office/2019/extlst" xmlns:r="http://schemas.openxmlformats.org/officeDocument/2006/relationships" xmlns:m="http://schemas.openxmlformats.org/officeDocument/2006/math" xmlns:v="urn:schemas-microsoft-com:vml" xmlns:wp14="http://schemas.microsoft.com/office/word/2010/wordprocessingDrawing" xmlns:wp="http://schemas.openxmlformats.org/drawingml/2006/wordprocessingDrawing" xmlns:w10="urn:schemas-microsoft-com:office:word" xmlns:w="http://schemas.openxmlformats.org/wordprocessingml/2006/main" xmlns:w14="http://schemas.microsoft.com/office/word/2010/wordml" xmlns:w15="http://schemas.microsoft.com/office/word/2012/wordml" xmlns:w16cex="http://schemas.microsoft.com/office/word/2018/wordml/cex" xmlns:w16cid="http://schemas.microsoft.com/office/word/2016/wordml/cid" xmlns:w16="http://schemas.microsoft.com/office/word/2018/wordml" xmlns:w16sdtdh="http://schemas.microsoft.com/office/word/2020/wordml/sdtdatahash" xmlns:w16se="http://schemas.microsoft.com/office/word/2015/wordml/symex" xmlns:wpg="http://schemas.microsoft.com/office/word/2010/wordprocessingGroup" xmlns:wpi="http://schemas.microsoft.com/office/word/2010/wordprocessingInk" xmlns:wne="http://schemas.microsoft.com/office/word/2006/wordml" xmlns:wps="http://schemas.microsoft.com/office/word/2010/wordprocessingShape" mc:Ignorable="w14 w15 w16se w16cid w16 w16cex w16sdtdh wp14">
+  <w:p>
+    <w:pPr>
+      <w:pStyle w:val="Header"/>
+    </w:pPr>
+  </w:p>
+</w:hdr>
+</file>
+
+<file path=word/header2.xml><?xml version="1.0" encoding="utf-8"?>
+<w:hdr xmlns:wpc="http://schemas.microsoft.com/office/word/2010/wordprocessingCanvas" xmlns:cx="http://schemas.microsoft.com/office/drawing/2014/chartex" xmlns:cx1="http://schemas.microsoft.com/office/drawing/2015/9/8/chartex" xmlns:cx2="http://schemas.microsoft.com/office/drawing/2015/10/21/chartex" xmlns:cx3="http://schemas.microsoft.com/office/drawing/2016/5/9/chartex" xmlns:cx4="http://schemas.microsoft.com/office/drawing/2016/5/10/chartex" xmlns:cx5="http://schemas.microsoft.com/office/drawing/2016/5/11/chartex" xmlns:cx6="http://schemas.microsoft.com/office/drawing/2016/5/12/chartex" xmlns:cx7="http://schemas.microsoft.com/office/drawing/2016/5/13/chartex" xmlns:cx8="http://schemas.microsoft.com/office/drawing/2016/5/14/chartex" xmlns:mc="http://schemas.openxmlformats.org/markup-compatibility/2006" xmlns:aink="http://schemas.microsoft.com/office/drawing/2016/ink" xmlns:am3d="http://schemas.microsoft.com/office/drawing/2017/model3d" xmlns:o="urn:schemas-microsoft-com:office:office" xmlns:oel="http://schemas.microsoft.com/office/2019/extlst" xmlns:r="http://schemas.openxmlformats.org/officeDocument/2006/relationships" xmlns:m="http://schemas.openxmlformats.org/officeDocument/2006/math" xmlns:v="urn:schemas-microsoft-com:vml" xmlns:wp14="http://schemas.microsoft.com/office/word/2010/wordprocessingDrawing" xmlns:wp="http://schemas.openxmlformats.org/drawingml/2006/wordprocessingDrawing" xmlns:w10="urn:schemas-microsoft-com:office:word" xmlns:w="http://schemas.openxmlformats.org/wordprocessingml/2006/main" xmlns:w14="http://schemas.microsoft.com/office/word/2010/wordml" xmlns:w15="http://schemas.microsoft.com/office/word/2012/wordml" xmlns:w16cex="http://schemas.microsoft.com/office/word/2018/wordml/cex" xmlns:w16cid="http://schemas.microsoft.com/office/word/2016/wordml/cid" xmlns:w16="http://schemas.microsoft.com/office/word/2018/wordml" xmlns:w16sdtdh="http://schemas.microsoft.com/office/word/2020/wordml/sdtdatahash" xmlns:w16se="http://schemas.microsoft.com/office/word/2015/wordml/symex" xmlns:wpg="http://schemas.microsoft.com/office/word/2010/wordprocessingGroup" xmlns:wpi="http://schemas.microsoft.com/office/word/2010/wordprocessingInk" xmlns:wne="http://schemas.microsoft.com/office/word/2006/wordml" xmlns:wps="http://schemas.microsoft.com/office/word/2010/wordprocessingShape" mc:Ignorable="w14 w15 w16se w16cid w16 w16cex w16sdtdh wp14">
+  <w:p>
+    <w:pPr>
+      <w:pStyle w:val="Header"/>
+    </w:pPr>
+  </w:p>
+</w:hdr>
+</file>
+
+<file path=word/header3.xml><?xml version="1.0" encoding="utf-8"?>
+<w:hdr xmlns:wpc="http://schemas.microsoft.com/office/word/2010/wordprocessingCanvas" xmlns:cx="http://schemas.microsoft.com/office/drawing/2014/chartex" xmlns:cx1="http://schemas.microsoft.com/office/drawing/2015/9/8/chartex" xmlns:cx2="http://schemas.microsoft.com/office/drawing/2015/10/21/chartex" xmlns:cx3="http://schemas.microsoft.com/office/drawing/2016/5/9/chartex" xmlns:cx4="http://schemas.microsoft.com/office/drawing/2016/5/10/chartex" xmlns:cx5="http://schemas.microsoft.com/office/drawing/2016/5/11/chartex" xmlns:cx6="http://schemas.microsoft.com/office/drawing/2016/5/12/chartex" xmlns:cx7="http://schemas.microsoft.com/office/drawing/2016/5/13/chartex" xmlns:cx8="http://schemas.microsoft.com/office/drawing/2016/5/14/chartex" xmlns:mc="http://schemas.openxmlformats.org/markup-compatibility/2006" xmlns:aink="http://schemas.microsoft.com/office/drawing/2016/ink" xmlns:am3d="http://schemas.microsoft.com/office/drawing/2017/model3d" xmlns:o="urn:schemas-microsoft-com:office:office" xmlns:oel="http://schemas.microsoft.com/office/2019/extlst" xmlns:r="http://schemas.openxmlformats.org/officeDocument/2006/relationships" xmlns:m="http://schemas.openxmlformats.org/officeDocument/2006/math" xmlns:v="urn:schemas-microsoft-com:vml" xmlns:wp14="http://schemas.microsoft.com/office/word/2010/wordprocessingDrawing" xmlns:wp="http://schemas.openxmlformats.org/drawingml/2006/wordprocessingDrawing" xmlns:w10="urn:schemas-microsoft-com:office:word" xmlns:w="http://schemas.openxmlformats.org/wordprocessingml/2006/main" xmlns:w14="http://schemas.microsoft.com/office/word/2010/wordml" xmlns:w15="http://schemas.microsoft.com/office/word/2012/wordml" xmlns:w16cex="http://schemas.microsoft.com/office/word/2018/wordml/cex" xmlns:w16cid="http://schemas.microsoft.com/office/word/2016/wordml/cid" xmlns:w16="http://schemas.microsoft.com/office/word/2018/wordml" xmlns:w16sdtdh="http://schemas.microsoft.com/office/word/2020/wordml/sdtdatahash" xmlns:w16se="http://schemas.microsoft.com/office/word/2015/wordml/symex" xmlns:wpg="http://schemas.microsoft.com/office/word/2010/wordprocessingGroup" xmlns:wpi="http://schemas.microsoft.com/office/word/2010/wordprocessingInk" xmlns:wne="http://schemas.microsoft.com/office/word/2006/wordml" xmlns:wps="http://schemas.microsoft.com/office/word/2010/wordprocessingShape" mc:Ignorable="w14 w15 w16se w16cid w16 w16cex w16sdtdh wp14">
+  <w:p>
+    <w:pPr>
+      <w:pStyle w:val="Header"/>
+    </w:pPr>
+  </w:p>
+</w:hdr>
 </file>
 
 <file path=word/numbering.xml><?xml version="1.0" encoding="utf-8"?>
@@ -55417,6 +55484,7 @@
     <w:rsid w:val="00AF5CBC"/>
     <w:rsid w:val="00B336FD"/>
     <w:rsid w:val="00B44775"/>
+    <w:rsid w:val="00B84BE3"/>
     <w:rsid w:val="00B85CF4"/>
     <w:rsid w:val="00BD3A27"/>
     <w:rsid w:val="00BE34E9"/>
@@ -56766,19 +56834,6 @@
 </file>
 
 <file path=customXml/item1.xml><?xml version="1.0" encoding="utf-8"?>
-<b:Sources xmlns:b="http://schemas.openxmlformats.org/officeDocument/2006/bibliography" xmlns="http://schemas.openxmlformats.org/officeDocument/2006/bibliography" SelectedStyle="\APASixthEditionOfficeOnline.xsl" StyleName="APA" Version="6"/>
-</file>
-
-<file path=customXml/item2.xml><?xml version="1.0" encoding="utf-8"?>
-<?mso-contentType ?>
-<FormTemplates xmlns="http://schemas.microsoft.com/sharepoint/v3/contenttype/forms">
-  <Display>DocumentLibraryForm</Display>
-  <Edit>DocumentLibraryForm</Edit>
-  <New>DocumentLibraryForm</New>
-</FormTemplates>
-</file>
-
-<file path=customXml/item3.xml><?xml version="1.0" encoding="utf-8"?>
 <p:properties xmlns:p="http://schemas.microsoft.com/office/2006/metadata/properties" xmlns:xsi="http://www.w3.org/2001/XMLSchema-instance" xmlns:pc="http://schemas.microsoft.com/office/infopath/2007/PartnerControls">
   <documentManagement>
     <Date_x0020_Implemented xmlns="7c9d0ed2-8163-4b50-bae4-466292e5dd21" xsi:nil="true"/>
@@ -56798,7 +56853,11 @@
 </p:properties>
 </file>
 
-<file path=customXml/item4.xml><?xml version="1.0" encoding="utf-8"?>
+<file path=customXml/item2.xml><?xml version="1.0" encoding="utf-8"?>
+<b:Sources xmlns:b="http://schemas.openxmlformats.org/officeDocument/2006/bibliography" xmlns="http://schemas.openxmlformats.org/officeDocument/2006/bibliography" SelectedStyle="\APASixthEditionOfficeOnline.xsl" StyleName="APA" Version="6"/>
+</file>
+
+<file path=customXml/item3.xml><?xml version="1.0" encoding="utf-8"?>
 <ct:contentTypeSchema xmlns:ct="http://schemas.microsoft.com/office/2006/metadata/contentType" xmlns:ma="http://schemas.microsoft.com/office/2006/metadata/properties/metaAttributes" ct:_="" ma:_="" ma:contentTypeName="Document" ma:contentTypeID="0x010100E676F1B460A357498EF72598D9D0FE2A" ma:contentTypeVersion="27" ma:contentTypeDescription="Create a new document." ma:contentTypeScope="" ma:versionID="410d0541f2585e2a0a06152ee0f00766">
   <xsd:schema xmlns:xsd="http://www.w3.org/2001/XMLSchema" xmlns:xs="http://www.w3.org/2001/XMLSchema" xmlns:p="http://schemas.microsoft.com/office/2006/metadata/properties" xmlns:ns2="7c9d0ed2-8163-4b50-bae4-466292e5dd21" xmlns:ns3="89e88497-f78b-4448-9b45-c2fc7002cecb" targetNamespace="http://schemas.microsoft.com/office/2006/metadata/properties" ma:root="true" ma:fieldsID="1999c8da8896a67c6fe4d4e3a27d683a" ns2:_="" ns3:_="">
     <xsd:import namespace="7c9d0ed2-8163-4b50-bae4-466292e5dd21"/>
@@ -57086,23 +57145,16 @@
 </ct:contentTypeSchema>
 </file>
 
-<file path=customXml/itemProps1.xml><?xml version="1.0" encoding="utf-8"?>
-<ds:datastoreItem xmlns:ds="http://schemas.openxmlformats.org/officeDocument/2006/customXml" ds:itemID="{380D754A-F6EC-4AD3-A04D-2D24AA2A0CBB}">
-  <ds:schemaRefs>
-    <ds:schemaRef ds:uri="http://schemas.openxmlformats.org/officeDocument/2006/bibliography"/>
-  </ds:schemaRefs>
-</ds:datastoreItem>
+<file path=customXml/item4.xml><?xml version="1.0" encoding="utf-8"?>
+<?mso-contentType ?>
+<FormTemplates xmlns="http://schemas.microsoft.com/sharepoint/v3/contenttype/forms">
+  <Display>DocumentLibraryForm</Display>
+  <Edit>DocumentLibraryForm</Edit>
+  <New>DocumentLibraryForm</New>
+</FormTemplates>
 </file>
 
-<file path=customXml/itemProps2.xml><?xml version="1.0" encoding="utf-8"?>
-<ds:datastoreItem xmlns:ds="http://schemas.openxmlformats.org/officeDocument/2006/customXml" ds:itemID="{70C4E61D-2BAE-4667-BFD7-CF27F0613461}">
-  <ds:schemaRefs>
-    <ds:schemaRef ds:uri="http://schemas.microsoft.com/sharepoint/v3/contenttype/forms"/>
-  </ds:schemaRefs>
-</ds:datastoreItem>
-</file>
-
-<file path=customXml/itemProps3.xml><?xml version="1.0" encoding="utf-8"?>
+<file path=customXml/itemProps1.xml><?xml version="1.0" encoding="utf-8"?>
 <ds:datastoreItem xmlns:ds="http://schemas.openxmlformats.org/officeDocument/2006/customXml" ds:itemID="{90FC9E06-41B6-4F9C-87A6-C4F432B9B6AB}">
   <ds:schemaRefs>
     <ds:schemaRef ds:uri="http://schemas.microsoft.com/office/2006/metadata/properties"/>
@@ -57112,7 +57164,15 @@
 </ds:datastoreItem>
 </file>
 
-<file path=customXml/itemProps4.xml><?xml version="1.0" encoding="utf-8"?>
+<file path=customXml/itemProps2.xml><?xml version="1.0" encoding="utf-8"?>
+<ds:datastoreItem xmlns:ds="http://schemas.openxmlformats.org/officeDocument/2006/customXml" ds:itemID="{380D754A-F6EC-4AD3-A04D-2D24AA2A0CBB}">
+  <ds:schemaRefs>
+    <ds:schemaRef ds:uri="http://schemas.openxmlformats.org/officeDocument/2006/bibliography"/>
+  </ds:schemaRefs>
+</ds:datastoreItem>
+</file>
+
+<file path=customXml/itemProps3.xml><?xml version="1.0" encoding="utf-8"?>
 <ds:datastoreItem xmlns:ds="http://schemas.openxmlformats.org/officeDocument/2006/customXml" ds:itemID="{F60C2430-430A-4FB1-9B82-E097F30DB2D2}">
   <ds:schemaRefs>
     <ds:schemaRef ds:uri="http://schemas.microsoft.com/office/2006/metadata/contentType"/>
@@ -57131,6 +57191,14 @@
 </ds:datastoreItem>
 </file>
 
+<file path=customXml/itemProps4.xml><?xml version="1.0" encoding="utf-8"?>
+<ds:datastoreItem xmlns:ds="http://schemas.openxmlformats.org/officeDocument/2006/customXml" ds:itemID="{70C4E61D-2BAE-4667-BFD7-CF27F0613461}">
+  <ds:schemaRefs>
+    <ds:schemaRef ds:uri="http://schemas.microsoft.com/sharepoint/v3/contenttype/forms"/>
+  </ds:schemaRefs>
+</ds:datastoreItem>
+</file>
+
 <file path=docMetadata/LabelInfo.xml><?xml version="1.0" encoding="utf-8"?>
 <clbl:labelList xmlns:clbl="http://schemas.microsoft.com/office/2020/mipLabelMetadata">
   <clbl:label id="{f6b6dd5b-f02f-441a-99a0-162ac5060bd2}" enabled="0" method="" siteId="{f6b6dd5b-f02f-441a-99a0-162ac5060bd2}" removed="1"/>

</xml_diff>